<commit_message>
prepped report for test results, wrote test script
next define models & settings to test, then test
</commit_message>
<xml_diff>
--- a/TransformerTradingReport.docx
+++ b/TransformerTradingReport.docx
@@ -1247,22 +1247,31 @@
         <w:lastRenderedPageBreak/>
         <w:t>How models are evaluated:</w:t>
       </w:r>
-      <w:r>
+    </w:p>
+    <w:p>
+      <w:pPr>
         <w:rPr>
           <w:rFonts w:ascii="Helvetica" w:hAnsi="Helvetica"/>
           <w:sz w:val="32"/>
           <w:szCs w:val="32"/>
         </w:rPr>
-        <w:br w:type="page"/>
-      </w:r>
-    </w:p>
-    <w:p>
-      <w:pPr>
+      </w:pPr>
+      <w:r>
         <w:rPr>
           <w:rFonts w:ascii="Helvetica" w:hAnsi="Helvetica"/>
           <w:sz w:val="32"/>
           <w:szCs w:val="32"/>
         </w:rPr>
+        <w:br w:type="page"/>
+      </w:r>
+    </w:p>
+    <w:p>
+      <w:pPr>
+        <w:rPr>
+          <w:rFonts w:ascii="Helvetica" w:hAnsi="Helvetica"/>
+          <w:sz w:val="32"/>
+          <w:szCs w:val="32"/>
+        </w:rPr>
       </w:pPr>
     </w:p>
     <w:p>
@@ -1425,7 +1434,25 @@
           <w:sz w:val="24"/>
           <w:szCs w:val="24"/>
         </w:rPr>
-        <w:t>Trading performance on non training sample (sampled right after trading sample)</w:t>
+        <w:t xml:space="preserve">Trading performance on </w:t>
+      </w:r>
+      <w:proofErr w:type="spellStart"/>
+      <w:r>
+        <w:rPr>
+          <w:rFonts w:ascii="Helvetica" w:hAnsi="Helvetica"/>
+          <w:sz w:val="24"/>
+          <w:szCs w:val="24"/>
+        </w:rPr>
+        <w:t>non training</w:t>
+      </w:r>
+      <w:proofErr w:type="spellEnd"/>
+      <w:r>
+        <w:rPr>
+          <w:rFonts w:ascii="Helvetica" w:hAnsi="Helvetica"/>
+          <w:sz w:val="24"/>
+          <w:szCs w:val="24"/>
+        </w:rPr>
+        <w:t xml:space="preserve"> sample (sampled right after trading sample)</w:t>
       </w:r>
     </w:p>
     <w:p>
@@ -1587,7 +1614,43 @@
                                 <w:sz w:val="24"/>
                                 <w:szCs w:val="24"/>
                               </w:rPr>
-                              <w:t>Repeating blocks of bilayer lstm (128 hidden layers), dropout layer (0.2 probability and Relu layers.</w:t>
+                              <w:t xml:space="preserve">Repeating blocks of bilayer </w:t>
+                            </w:r>
+                            <w:proofErr w:type="spellStart"/>
+                            <w:r>
+                              <w:rPr>
+                                <w:rFonts w:ascii="Helvetica" w:hAnsi="Helvetica"/>
+                                <w:sz w:val="24"/>
+                                <w:szCs w:val="24"/>
+                              </w:rPr>
+                              <w:t>lstm</w:t>
+                            </w:r>
+                            <w:proofErr w:type="spellEnd"/>
+                            <w:r>
+                              <w:rPr>
+                                <w:rFonts w:ascii="Helvetica" w:hAnsi="Helvetica"/>
+                                <w:sz w:val="24"/>
+                                <w:szCs w:val="24"/>
+                              </w:rPr>
+                              <w:t xml:space="preserve"> (128 hidden layers), dropout layer (0.2 probability and </w:t>
+                            </w:r>
+                            <w:proofErr w:type="spellStart"/>
+                            <w:r>
+                              <w:rPr>
+                                <w:rFonts w:ascii="Helvetica" w:hAnsi="Helvetica"/>
+                                <w:sz w:val="24"/>
+                                <w:szCs w:val="24"/>
+                              </w:rPr>
+                              <w:t>Relu</w:t>
+                            </w:r>
+                            <w:proofErr w:type="spellEnd"/>
+                            <w:r>
+                              <w:rPr>
+                                <w:rFonts w:ascii="Helvetica" w:hAnsi="Helvetica"/>
+                                <w:sz w:val="24"/>
+                                <w:szCs w:val="24"/>
+                              </w:rPr>
+                              <w:t xml:space="preserve"> layers.</w:t>
                             </w:r>
                             <w:r>
                               <w:rPr>
@@ -1647,7 +1710,43 @@
                           <w:sz w:val="24"/>
                           <w:szCs w:val="24"/>
                         </w:rPr>
-                        <w:t>Repeating blocks of bilayer lstm (128 hidden layers), dropout layer (0.2 probability and Relu layers.</w:t>
+                        <w:t xml:space="preserve">Repeating blocks of bilayer </w:t>
+                      </w:r>
+                      <w:proofErr w:type="spellStart"/>
+                      <w:r>
+                        <w:rPr>
+                          <w:rFonts w:ascii="Helvetica" w:hAnsi="Helvetica"/>
+                          <w:sz w:val="24"/>
+                          <w:szCs w:val="24"/>
+                        </w:rPr>
+                        <w:t>lstm</w:t>
+                      </w:r>
+                      <w:proofErr w:type="spellEnd"/>
+                      <w:r>
+                        <w:rPr>
+                          <w:rFonts w:ascii="Helvetica" w:hAnsi="Helvetica"/>
+                          <w:sz w:val="24"/>
+                          <w:szCs w:val="24"/>
+                        </w:rPr>
+                        <w:t xml:space="preserve"> (128 hidden layers), dropout layer (0.2 probability and </w:t>
+                      </w:r>
+                      <w:proofErr w:type="spellStart"/>
+                      <w:r>
+                        <w:rPr>
+                          <w:rFonts w:ascii="Helvetica" w:hAnsi="Helvetica"/>
+                          <w:sz w:val="24"/>
+                          <w:szCs w:val="24"/>
+                        </w:rPr>
+                        <w:t>Relu</w:t>
+                      </w:r>
+                      <w:proofErr w:type="spellEnd"/>
+                      <w:r>
+                        <w:rPr>
+                          <w:rFonts w:ascii="Helvetica" w:hAnsi="Helvetica"/>
+                          <w:sz w:val="24"/>
+                          <w:szCs w:val="24"/>
+                        </w:rPr>
+                        <w:t xml:space="preserve"> layers.</w:t>
                       </w:r>
                       <w:r>
                         <w:rPr>

</xml_diff>